<commit_message>
mise a jour template + mail
</commit_message>
<xml_diff>
--- a/modele_RDD.docx
+++ b/modele_RDD.docx
@@ -372,7 +372,23 @@
         <w:color w:val="003366"/>
         <w:szCs w:val="20"/>
       </w:rPr>
-      <w:t xml:space="preserve"> =&gt; Données d’activité MCO du </w:t>
+      <w:t xml:space="preserve"> =&gt; Données d’activité</w:t>
+    </w:r>
+    <w:r>
+      <w:rPr>
+        <w:b/>
+        <w:color w:val="003366"/>
+        <w:szCs w:val="20"/>
+      </w:rPr>
+      <w:t xml:space="preserve"> </w:t>
+    </w:r>
+    <w:r>
+      <w:rPr>
+        <w:b/>
+        <w:color w:val="003366"/>
+        <w:szCs w:val="20"/>
+      </w:rPr>
+      <w:t xml:space="preserve">du </w:t>
     </w:r>
     <w:r>
       <w:rPr>

</xml_diff>